<commit_message>
Work on the pond, fairly natural waves
</commit_message>
<xml_diff>
--- a/Spec Form.docx
+++ b/Spec Form.docx
@@ -3,13 +3,61 @@
 <w:document xmlns:wpc="http://schemas.microsoft.com/office/word/2010/wordprocessingCanvas" xmlns:cx="http://schemas.microsoft.com/office/drawing/2014/chartex" xmlns:cx1="http://schemas.microsoft.com/office/drawing/2015/9/8/chartex" xmlns:cx2="http://schemas.microsoft.com/office/drawing/2015/10/21/chartex" xmlns:cx3="http://schemas.microsoft.com/office/drawing/2016/5/9/chartex" xmlns:cx4="http://schemas.microsoft.com/office/drawing/2016/5/10/chartex" xmlns:cx5="http://schemas.microsoft.com/office/drawing/2016/5/11/chartex" xmlns:cx6="http://schemas.microsoft.com/office/drawing/2016/5/12/chartex" xmlns:cx7="http://schemas.microsoft.com/office/drawing/2016/5/13/chartex" xmlns:cx8="http://schemas.microsoft.com/office/drawing/2016/5/14/chartex" xmlns:mc="http://schemas.openxmlformats.org/markup-compatibility/2006" xmlns:aink="http://schemas.microsoft.com/office/drawing/2016/ink" xmlns:am3d="http://schemas.microsoft.com/office/drawing/2017/model3d" xmlns:o="urn:schemas-microsoft-com:office:office" xmlns:oel="http://schemas.microsoft.com/office/2019/extlst" xmlns:r="http://schemas.openxmlformats.org/officeDocument/2006/relationships" xmlns:m="http://schemas.openxmlformats.org/officeDocument/2006/math" xmlns:v="urn:schemas-microsoft-com:vml" xmlns:wp14="http://schemas.microsoft.com/office/word/2010/wordprocessingDrawing" xmlns:wp="http://schemas.openxmlformats.org/drawingml/2006/wordprocessingDrawing" xmlns:w10="urn:schemas-microsoft-com:office:word" xmlns:w="http://schemas.openxmlformats.org/wordprocessingml/2006/main" xmlns:w14="http://schemas.microsoft.com/office/word/2010/wordml" xmlns:w15="http://schemas.microsoft.com/office/word/2012/wordml" xmlns:w16cex="http://schemas.microsoft.com/office/word/2018/wordml/cex" xmlns:w16cid="http://schemas.microsoft.com/office/word/2016/wordml/cid" xmlns:w16="http://schemas.microsoft.com/office/word/2018/wordml" xmlns:w16sdtdh="http://schemas.microsoft.com/office/word/2020/wordml/sdtdatahash" xmlns:w16se="http://schemas.microsoft.com/office/word/2015/wordml/symex" xmlns:wpg="http://schemas.microsoft.com/office/word/2010/wordprocessingGroup" xmlns:wpi="http://schemas.microsoft.com/office/word/2010/wordprocessingInk" xmlns:wne="http://schemas.microsoft.com/office/word/2006/wordml" xmlns:wps="http://schemas.microsoft.com/office/word/2010/wordprocessingShape" mc:Ignorable="w14 w15 w16se w16cid w16 w16cex w16sdtdh wp14">
   <w:body>
     <w:p>
+      <w:pPr>
+        <w:jc w:val="center"/>
+        <w:rPr>
+          <w:b/>
+          <w:bCs/>
+          <w:sz w:val="24"/>
+          <w:szCs w:val="24"/>
+        </w:rPr>
+      </w:pPr>
       <w:r>
+        <w:rPr>
+          <w:b/>
+          <w:bCs/>
+          <w:sz w:val="24"/>
+          <w:szCs w:val="24"/>
+        </w:rPr>
         <w:t>COMP4097 Advanced Computer Graphics</w:t>
+      </w:r>
+      <w:r>
+        <w:rPr>
+          <w:b/>
+          <w:bCs/>
+          <w:sz w:val="24"/>
+          <w:szCs w:val="24"/>
+        </w:rPr>
+        <w:t xml:space="preserve"> Coursework Submission Form</w:t>
+      </w:r>
+    </w:p>
+    <w:p>
+      <w:pPr>
+        <w:rPr>
+          <w:b/>
+          <w:bCs/>
+        </w:rPr>
+      </w:pPr>
+      <w:r>
+        <w:t xml:space="preserve">Submitted by </w:t>
+      </w:r>
+      <w:r>
+        <w:rPr>
+          <w:b/>
+          <w:bCs/>
+        </w:rPr>
+        <w:t>chpf93 / 000793971</w:t>
       </w:r>
     </w:p>
     <w:p>
       <w:r>
-        <w:t>Submitted by chpf93 / 000793971</w:t>
+        <w:t xml:space="preserve">Information about how marking criteria is met is provided below, each </w:t>
+      </w:r>
+      <w:r>
+        <w:t>criterion</w:t>
+      </w:r>
+      <w:r>
+        <w:t xml:space="preserve"> is described in at most 50 words.</w:t>
       </w:r>
     </w:p>
     <w:p/>
@@ -29,8 +77,25 @@
             <w:tcW w:w="4508" w:type="dxa"/>
           </w:tcPr>
           <w:p>
-            <w:r>
+            <w:pPr>
+              <w:rPr>
+                <w:b/>
+                <w:bCs/>
+              </w:rPr>
+            </w:pPr>
+            <w:r>
+              <w:rPr>
+                <w:b/>
+                <w:bCs/>
+              </w:rPr>
               <w:t>Virtual Environment Construction</w:t>
+            </w:r>
+            <w:r>
+              <w:rPr>
+                <w:b/>
+                <w:bCs/>
+              </w:rPr>
+              <w:t xml:space="preserve"> (15%)</w:t>
             </w:r>
           </w:p>
         </w:tc>
@@ -106,8 +171,25 @@
             <w:tcW w:w="4508" w:type="dxa"/>
           </w:tcPr>
           <w:p>
-            <w:r>
+            <w:pPr>
+              <w:rPr>
+                <w:b/>
+                <w:bCs/>
+              </w:rPr>
+            </w:pPr>
+            <w:r>
+              <w:rPr>
+                <w:b/>
+                <w:bCs/>
+              </w:rPr>
               <w:t>Application of Multi-Resolution Modelling</w:t>
+            </w:r>
+            <w:r>
+              <w:rPr>
+                <w:b/>
+                <w:bCs/>
+              </w:rPr>
+              <w:t xml:space="preserve"> (20%)</w:t>
             </w:r>
           </w:p>
         </w:tc>
@@ -137,10 +219,7 @@
           <w:p/>
           <w:p>
             <w:r>
-              <w:t>Custom implementation of mesh simplification using quadric error</w:t>
-            </w:r>
-            <w:r>
-              <w:t xml:space="preserve"> with edge collapse</w:t>
+              <w:t>Custom implementation of mesh simplification using quadric error with edge collapse</w:t>
             </w:r>
           </w:p>
           <w:p/>
@@ -171,8 +250,25 @@
             <w:tcW w:w="4508" w:type="dxa"/>
           </w:tcPr>
           <w:p>
-            <w:r>
+            <w:pPr>
+              <w:rPr>
+                <w:b/>
+                <w:bCs/>
+              </w:rPr>
+            </w:pPr>
+            <w:r>
+              <w:rPr>
+                <w:b/>
+                <w:bCs/>
+              </w:rPr>
               <w:t>Application of Parametric Curves and Surfaces</w:t>
+            </w:r>
+            <w:r>
+              <w:rPr>
+                <w:b/>
+                <w:bCs/>
+              </w:rPr>
+              <w:t xml:space="preserve"> (20%)</w:t>
             </w:r>
           </w:p>
         </w:tc>
@@ -182,13 +278,22 @@
           </w:tcPr>
           <w:p>
             <w:r>
-              <w:t xml:space="preserve">Custom implementation of Bezier Surfaces (curved roofs), B-Spline Surfaces </w:t>
-            </w:r>
-            <w:r>
-              <w:rPr>
-                <w:color w:val="FF0000"/>
-              </w:rPr>
-              <w:t xml:space="preserve">(…), </w:t>
+              <w:t>Custom implementation of Bezier Surfaces (</w:t>
+            </w:r>
+            <w:r>
+              <w:t>classroom</w:t>
+            </w:r>
+            <w:r>
+              <w:t xml:space="preserve"> roofs), B-Spline Surfaces</w:t>
+            </w:r>
+            <w:r>
+              <w:t xml:space="preserve"> (sports hall room),</w:t>
+            </w:r>
+            <w:r>
+              <w:rPr>
+                <w:color w:val="FF0000"/>
+              </w:rPr>
+              <w:t xml:space="preserve"> </w:t>
             </w:r>
             <w:r>
               <w:t>NURBS Surfaces (trampoline, pond)</w:t>
@@ -238,8 +343,26 @@
             <w:tcW w:w="4508" w:type="dxa"/>
           </w:tcPr>
           <w:p>
-            <w:r>
+            <w:pPr>
+              <w:rPr>
+                <w:b/>
+                <w:bCs/>
+              </w:rPr>
+            </w:pPr>
+            <w:r>
+              <w:rPr>
+                <w:b/>
+                <w:bCs/>
+              </w:rPr>
+              <w:lastRenderedPageBreak/>
               <w:t>Application of Skeletal Animation</w:t>
+            </w:r>
+            <w:r>
+              <w:rPr>
+                <w:b/>
+                <w:bCs/>
+              </w:rPr>
+              <w:t xml:space="preserve"> (20%)</w:t>
             </w:r>
           </w:p>
         </w:tc>
@@ -263,7 +386,6 @@
               <w:rPr>
                 <w:color w:val="FF0000"/>
               </w:rPr>
-              <w:lastRenderedPageBreak/>
               <w:t xml:space="preserve">Implemented </w:t>
             </w:r>
             <w:proofErr w:type="spellStart"/>
@@ -372,9 +494,25 @@
             <w:tcW w:w="4508" w:type="dxa"/>
           </w:tcPr>
           <w:p>
-            <w:r>
-              <w:lastRenderedPageBreak/>
+            <w:pPr>
+              <w:rPr>
+                <w:b/>
+                <w:bCs/>
+              </w:rPr>
+            </w:pPr>
+            <w:r>
+              <w:rPr>
+                <w:b/>
+                <w:bCs/>
+              </w:rPr>
               <w:t>Visual Quality Control</w:t>
+            </w:r>
+            <w:r>
+              <w:rPr>
+                <w:b/>
+                <w:bCs/>
+              </w:rPr>
+              <w:t xml:space="preserve"> (15%)</w:t>
             </w:r>
           </w:p>
         </w:tc>
@@ -729,6 +867,7 @@
     <w:lsdException w:name="HTML Sample" w:semiHidden="1" w:unhideWhenUsed="1"/>
     <w:lsdException w:name="HTML Typewriter" w:semiHidden="1" w:unhideWhenUsed="1"/>
     <w:lsdException w:name="HTML Variable" w:semiHidden="1" w:unhideWhenUsed="1"/>
+    <w:lsdException w:name="Normal Table" w:semiHidden="1" w:unhideWhenUsed="1"/>
     <w:lsdException w:name="annotation subject" w:semiHidden="1" w:unhideWhenUsed="1"/>
     <w:lsdException w:name="No List" w:semiHidden="1" w:unhideWhenUsed="1"/>
     <w:lsdException w:name="Outline List 1" w:semiHidden="1" w:unhideWhenUsed="1"/>
@@ -775,8 +914,10 @@
     <w:lsdException w:name="Table Subtle 2" w:semiHidden="1" w:unhideWhenUsed="1"/>
     <w:lsdException w:name="Table Web 1" w:semiHidden="1" w:unhideWhenUsed="1"/>
     <w:lsdException w:name="Table Web 2" w:semiHidden="1" w:unhideWhenUsed="1"/>
+    <w:lsdException w:name="Table Web 3" w:semiHidden="1" w:unhideWhenUsed="1"/>
     <w:lsdException w:name="Balloon Text" w:semiHidden="1" w:unhideWhenUsed="1"/>
     <w:lsdException w:name="Table Grid" w:uiPriority="39"/>
+    <w:lsdException w:name="Table Theme" w:semiHidden="1" w:unhideWhenUsed="1"/>
     <w:lsdException w:name="Placeholder Text" w:semiHidden="1"/>
     <w:lsdException w:name="No Spacing" w:uiPriority="1" w:qFormat="1"/>
     <w:lsdException w:name="Light Shading" w:uiPriority="60"/>

</xml_diff>

<commit_message>
Add trees to the main scene; updated spec form
</commit_message>
<xml_diff>
--- a/Spec Form.docx
+++ b/Spec Form.docx
@@ -300,7 +300,7 @@
             </w:r>
             <w:r>
               <w:rPr>
-                <w:color w:val="FF0000"/>
+                <w:color w:val="000000" w:themeColor="text1"/>
               </w:rPr>
               <w:t>pond</w:t>
             </w:r>
@@ -333,13 +333,13 @@
           <w:p>
             <w:r>
               <w:rPr>
-                <w:color w:val="FF0000"/>
+                <w:color w:val="000000" w:themeColor="text1"/>
               </w:rPr>
               <w:t>Parametric</w:t>
             </w:r>
             <w:r>
               <w:rPr>
-                <w:color w:val="FF0000"/>
+                <w:color w:val="000000" w:themeColor="text1"/>
               </w:rPr>
               <w:t xml:space="preserve"> curves to define skeletal animations</w:t>
             </w:r>
@@ -388,26 +388,26 @@
           <w:p>
             <w:pPr>
               <w:rPr>
-                <w:color w:val="FF0000"/>
-              </w:rPr>
-            </w:pPr>
-            <w:r>
-              <w:rPr>
-                <w:color w:val="FF0000"/>
+                <w:color w:val="000000" w:themeColor="text1"/>
+              </w:rPr>
+            </w:pPr>
+            <w:r>
+              <w:rPr>
+                <w:color w:val="000000" w:themeColor="text1"/>
               </w:rPr>
               <w:t xml:space="preserve">Implemented </w:t>
             </w:r>
             <w:proofErr w:type="spellStart"/>
             <w:r>
               <w:rPr>
-                <w:color w:val="FF0000"/>
+                <w:color w:val="000000" w:themeColor="text1"/>
               </w:rPr>
               <w:t>SkinnedMesh</w:t>
             </w:r>
             <w:proofErr w:type="spellEnd"/>
             <w:r>
               <w:rPr>
-                <w:color w:val="FF0000"/>
+                <w:color w:val="000000" w:themeColor="text1"/>
               </w:rPr>
               <w:t xml:space="preserve"> manipulator with Inverse Kinematics</w:t>
             </w:r>
@@ -480,19 +480,20 @@
             </w:pPr>
           </w:p>
           <w:p>
-            <w:pPr>
-              <w:rPr>
-                <w:b/>
-                <w:bCs/>
-              </w:rPr>
-            </w:pPr>
-            <w:r>
-              <w:rPr>
-                <w:b/>
-                <w:bCs/>
-                <w:color w:val="FF0000"/>
-              </w:rPr>
-              <w:t>NEED MORE</w:t>
+            <w:r>
+              <w:t>Skeletal animations combined with level of detail and billboarding (trees)</w:t>
+            </w:r>
+          </w:p>
+          <w:p/>
+          <w:p>
+            <w:r>
+              <w:t xml:space="preserve">Variable skeletal animation quality </w:t>
+            </w:r>
+          </w:p>
+          <w:p/>
+          <w:p>
+            <w:r>
+              <w:t>Skeletal animation paths defined using Bezier curves</w:t>
             </w:r>
           </w:p>
         </w:tc>

</xml_diff>

<commit_message>
Trampoline people; started visual quality control
</commit_message>
<xml_diff>
--- a/Spec Form.docx
+++ b/Spec Form.docx
@@ -381,7 +381,13 @@
           </w:tcPr>
           <w:p>
             <w:r>
-              <w:t>Custom humanoid people rigged using Blender manually</w:t>
+              <w:t>Custom humanoid</w:t>
+            </w:r>
+            <w:r>
+              <w:t xml:space="preserve"> </w:t>
+            </w:r>
+            <w:r>
+              <w:t>rigged using Blender manually</w:t>
             </w:r>
           </w:p>
           <w:p/>
@@ -411,6 +417,12 @@
               </w:rPr>
               <w:t xml:space="preserve"> manipulator with Inverse Kinematics</w:t>
             </w:r>
+            <w:r>
+              <w:rPr>
+                <w:color w:val="000000" w:themeColor="text1"/>
+              </w:rPr>
+              <w:t xml:space="preserve"> and Forward Kinematics</w:t>
+            </w:r>
           </w:p>
           <w:p>
             <w:pPr>
@@ -420,56 +432,20 @@
             </w:pPr>
           </w:p>
           <w:p>
-            <w:pPr>
-              <w:rPr>
-                <w:color w:val="FF0000"/>
-              </w:rPr>
-            </w:pPr>
-            <w:r>
-              <w:rPr>
-                <w:color w:val="FF0000"/>
-              </w:rPr>
-              <w:t>Forward Kinematics</w:t>
-            </w:r>
-          </w:p>
-          <w:p>
-            <w:pPr>
-              <w:rPr>
-                <w:color w:val="FF0000"/>
-              </w:rPr>
-            </w:pPr>
-          </w:p>
-          <w:p>
-            <w:pPr>
-              <w:rPr>
-                <w:color w:val="FF0000"/>
-              </w:rPr>
-            </w:pPr>
-            <w:r>
-              <w:rPr>
-                <w:color w:val="FF0000"/>
-              </w:rPr>
-              <w:t>Rigged vehicles use skeletal animations</w:t>
-            </w:r>
-          </w:p>
-          <w:p>
-            <w:pPr>
-              <w:rPr>
-                <w:color w:val="FF0000"/>
-              </w:rPr>
-            </w:pPr>
-          </w:p>
-          <w:p>
-            <w:pPr>
-              <w:rPr>
-                <w:color w:val="FF0000"/>
-              </w:rPr>
-            </w:pPr>
-            <w:r>
-              <w:rPr>
-                <w:color w:val="FF0000"/>
-              </w:rPr>
-              <w:t>Rigged people on trampolines for surface deformation</w:t>
+            <w:r>
+              <w:t>Implemented Forward Kinematics with direct bone manipulation</w:t>
+            </w:r>
+          </w:p>
+          <w:p/>
+          <w:p>
+            <w:r>
+              <w:t xml:space="preserve">Rigged people on trampolines </w:t>
+            </w:r>
+            <w:r>
+              <w:t>with</w:t>
+            </w:r>
+            <w:r>
+              <w:t xml:space="preserve"> surface deformation</w:t>
             </w:r>
           </w:p>
           <w:p>

</xml_diff>

<commit_message>
Replaced some models; updated spec form
</commit_message>
<xml_diff>
--- a/Spec Form.docx
+++ b/Spec Form.docx
@@ -143,25 +143,19 @@
           <w:p/>
           <w:p>
             <w:r>
-              <w:rPr>
-                <w:color w:val="FF0000"/>
-              </w:rPr>
-              <w:t xml:space="preserve">Models imported as GLTF for efficiency and improved using </w:t>
+              <w:t xml:space="preserve">Models imported as GLTF for efficiency and </w:t>
+            </w:r>
+            <w:r>
+              <w:t>packed them</w:t>
+            </w:r>
+            <w:r>
+              <w:t xml:space="preserve"> using </w:t>
             </w:r>
             <w:proofErr w:type="spellStart"/>
             <w:r>
-              <w:rPr>
-                <w:color w:val="FF0000"/>
-              </w:rPr>
               <w:t>gltfpack</w:t>
             </w:r>
             <w:proofErr w:type="spellEnd"/>
-            <w:r>
-              <w:rPr>
-                <w:color w:val="FF0000"/>
-              </w:rPr>
-              <w:t xml:space="preserve"> and DRACO</w:t>
-            </w:r>
           </w:p>
         </w:tc>
       </w:tr>
@@ -507,91 +501,81 @@
             <w:tcW w:w="4508" w:type="dxa"/>
           </w:tcPr>
           <w:p>
+            <w:r>
+              <w:t>Render distance</w:t>
+            </w:r>
+          </w:p>
+          <w:p/>
+          <w:p>
+            <w:r>
+              <w:t>Model billboarding with level of detail</w:t>
+            </w:r>
+          </w:p>
+          <w:p/>
+          <w:p>
+            <w:r>
+              <w:t>Configurable level of detail</w:t>
+            </w:r>
+          </w:p>
+          <w:p/>
+          <w:p>
+            <w:r>
+              <w:t>Parametric surface sample count</w:t>
+            </w:r>
+          </w:p>
+          <w:p/>
+          <w:p>
+            <w:r>
+              <w:t>Configurable animation quality</w:t>
+            </w:r>
+          </w:p>
+          <w:p/>
+          <w:p>
             <w:pPr>
               <w:rPr>
                 <w:color w:val="FF0000"/>
               </w:rPr>
             </w:pPr>
             <w:r>
+              <w:t xml:space="preserve">Optimisation of GLTF models using </w:t>
+            </w:r>
+            <w:proofErr w:type="spellStart"/>
+            <w:r>
+              <w:t>gltfpack</w:t>
+            </w:r>
+            <w:proofErr w:type="spellEnd"/>
+          </w:p>
+          <w:p>
+            <w:pPr>
               <w:rPr>
                 <w:color w:val="FF0000"/>
               </w:rPr>
-              <w:t>Render distance</w:t>
-            </w:r>
-          </w:p>
-          <w:p/>
-          <w:p>
-            <w:r>
-              <w:t>Level of detail configuration with inline updates</w:t>
-            </w:r>
-          </w:p>
-          <w:p/>
-          <w:p>
-            <w:r>
-              <w:t>Parametric surface sample count</w:t>
-            </w:r>
-          </w:p>
-          <w:p/>
+            </w:pPr>
+          </w:p>
+          <w:p>
+            <w:r>
+              <w:t>Multiple Anti-Aliasing modes (None, FXAA, SMAA)</w:t>
+            </w:r>
+          </w:p>
           <w:p>
             <w:pPr>
               <w:rPr>
                 <w:color w:val="FF0000"/>
               </w:rPr>
             </w:pPr>
-            <w:r>
-              <w:t xml:space="preserve">Optimisation of GLTF models using </w:t>
-            </w:r>
-            <w:proofErr w:type="spellStart"/>
-            <w:r>
-              <w:t>gltfpack</w:t>
-            </w:r>
-            <w:proofErr w:type="spellEnd"/>
-            <w:r>
-              <w:t xml:space="preserve"> </w:t>
-            </w:r>
-            <w:r>
-              <w:rPr>
-                <w:color w:val="FF0000"/>
-              </w:rPr>
-              <w:t>and DRACO</w:t>
-            </w:r>
-          </w:p>
-          <w:p>
-            <w:pPr>
-              <w:rPr>
-                <w:color w:val="FF0000"/>
-              </w:rPr>
-            </w:pPr>
-          </w:p>
-          <w:p>
-            <w:pPr>
-              <w:rPr>
-                <w:color w:val="FF0000"/>
-              </w:rPr>
-            </w:pPr>
-            <w:r>
-              <w:rPr>
-                <w:color w:val="FF0000"/>
-              </w:rPr>
-              <w:t>Multiple Anti-Aliasing modes (None, FXAA, SMAA, …)</w:t>
-            </w:r>
-          </w:p>
-          <w:p>
-            <w:pPr>
-              <w:rPr>
-                <w:color w:val="FF0000"/>
-              </w:rPr>
-            </w:pPr>
-          </w:p>
-          <w:p>
-            <w:r>
-              <w:t>Dynamic optimisation using render draw calls and target FPS</w:t>
-            </w:r>
-          </w:p>
-          <w:p/>
-          <w:p>
-            <w:r>
-              <w:t>Manual optimisation using settings menu, updates the scene in real time</w:t>
+          </w:p>
+          <w:p>
+            <w:r>
+              <w:t xml:space="preserve">Real-time dynamic </w:t>
+            </w:r>
+            <w:r>
+              <w:t>and manual</w:t>
+            </w:r>
+            <w:r>
+              <w:t xml:space="preserve"> optimisation using render draw calls and target FP</w:t>
+            </w:r>
+            <w:r>
+              <w:t>S</w:t>
             </w:r>
           </w:p>
         </w:tc>

</xml_diff>